<commit_message>
Used Trange instead of T50 in TEMPERATURE and updated data files related in processing indicators
</commit_message>
<xml_diff>
--- a/Tables/Table1SI.docx
+++ b/Tables/Table1SI.docx
@@ -31,7 +31,7 @@
         <w:gridCol w:w="1757"/>
         <w:gridCol w:w="1812"/>
         <w:gridCol w:w="2607"/>
-        <w:gridCol w:w="1212"/>
+        <w:gridCol w:w="811"/>
       </w:tblGrid>
       <w:tr>
         <w:trPr>
@@ -300,7 +300,7 @@
                 <w:szCs w:val="20"/>
                 <w:color w:val="111111"/>
               </w:rPr>
-              <w:t xml:space="preserve">1.121677</w:t>
+              <w:t xml:space="preserve">1.122</w:t>
             </w:r>
           </w:p>
         </w:tc>
@@ -329,7 +329,7 @@
                 <w:szCs w:val="20"/>
                 <w:color w:val="111111"/>
               </w:rPr>
-              <w:t xml:space="preserve">0</w:t>
+              <w:t xml:space="preserve">0.000</w:t>
             </w:r>
           </w:p>
         </w:tc>
@@ -358,7 +358,7 @@
                 <w:szCs w:val="20"/>
                 <w:color w:val="111111"/>
               </w:rPr>
-              <w:t xml:space="preserve">2</w:t>
+              <w:t xml:space="preserve">2.000</w:t>
             </w:r>
           </w:p>
         </w:tc>
@@ -387,7 +387,7 @@
                 <w:szCs w:val="20"/>
                 <w:color w:val="111111"/>
               </w:rPr>
-              <w:t xml:space="preserve">0.5608384</w:t>
+              <w:t xml:space="preserve">0.561</w:t>
             </w:r>
           </w:p>
         </w:tc>
@@ -416,7 +416,7 @@
                 <w:szCs w:val="20"/>
                 <w:color w:val="111111"/>
               </w:rPr>
-              <w:t xml:space="preserve">0.5608384</w:t>
+              <w:t xml:space="preserve">0.561</w:t>
             </w:r>
           </w:p>
         </w:tc>
@@ -487,7 +487,7 @@
                 <w:szCs w:val="20"/>
                 <w:color w:val="111111"/>
               </w:rPr>
-              <w:t xml:space="preserve">1.049361</w:t>
+              <w:t xml:space="preserve">1.049</w:t>
             </w:r>
           </w:p>
         </w:tc>
@@ -518,7 +518,7 @@
                 <w:szCs w:val="20"/>
                 <w:color w:val="111111"/>
               </w:rPr>
-              <w:t xml:space="preserve">0</w:t>
+              <w:t xml:space="preserve">0.000</w:t>
             </w:r>
           </w:p>
         </w:tc>
@@ -549,7 +549,7 @@
                 <w:szCs w:val="20"/>
                 <w:color w:val="111111"/>
               </w:rPr>
-              <w:t xml:space="preserve">2</w:t>
+              <w:t xml:space="preserve">2.000</w:t>
             </w:r>
           </w:p>
         </w:tc>
@@ -580,7 +580,7 @@
                 <w:szCs w:val="20"/>
                 <w:color w:val="111111"/>
               </w:rPr>
-              <w:t xml:space="preserve">0.5246806</w:t>
+              <w:t xml:space="preserve">0.525</w:t>
             </w:r>
           </w:p>
         </w:tc>
@@ -611,7 +611,7 @@
                 <w:szCs w:val="20"/>
                 <w:color w:val="111111"/>
               </w:rPr>
-              <w:t xml:space="preserve">0.5246806</w:t>
+              <w:t xml:space="preserve">0.525</w:t>
             </w:r>
           </w:p>
         </w:tc>

</xml_diff>